<commit_message>
methods/results finished, need to fix descriptives table and equations to docx
</commit_message>
<xml_diff>
--- a/data/Extraction notes.docx
+++ b/data/Extraction notes.docx
@@ -16,9 +16,16 @@
         </w:numPr>
         <w:spacing w:after="0" w:line="360" w:lineRule="auto"/>
         <w:ind w:hanging="357"/>
+        <w:rPr>
+          <w:highlight w:val="yellow"/>
+        </w:rPr>
       </w:pPr>
       <w:commentRangeStart w:id="0"/>
-      <w:r>
+      <w:commentRangeStart w:id="1"/>
+      <w:r>
+        <w:rPr>
+          <w:highlight w:val="yellow"/>
+        </w:rPr>
         <w:t>Tosi et al., 2024. Resting energy expenditure in women with polycystic ovary syndrome</w:t>
       </w:r>
     </w:p>
@@ -31,17 +38,24 @@
         </w:numPr>
         <w:spacing w:after="0" w:line="360" w:lineRule="auto"/>
         <w:ind w:hanging="357"/>
-      </w:pPr>
-      <w:commentRangeStart w:id="1"/>
-      <w:r>
+        <w:rPr>
+          <w:highlight w:val="yellow"/>
+        </w:rPr>
+      </w:pPr>
+      <w:commentRangeStart w:id="2"/>
+      <w:r>
+        <w:rPr>
+          <w:highlight w:val="yellow"/>
+        </w:rPr>
         <w:t>FFM “corrected” appears to be literally REE/FFM</w:t>
       </w:r>
-      <w:commentRangeEnd w:id="1"/>
+      <w:commentRangeEnd w:id="2"/>
       <w:r>
         <w:rPr>
           <w:rStyle w:val="CommentReference"/>
-        </w:rPr>
-        <w:commentReference w:id="1"/>
+          <w:highlight w:val="yellow"/>
+        </w:rPr>
+        <w:commentReference w:id="2"/>
       </w:r>
     </w:p>
     <w:p>
@@ -53,16 +67,28 @@
         </w:numPr>
         <w:spacing w:after="0" w:line="360" w:lineRule="auto"/>
         <w:ind w:hanging="357"/>
-      </w:pPr>
-      <w:r>
+        <w:rPr>
+          <w:highlight w:val="yellow"/>
+        </w:rPr>
+      </w:pPr>
+      <w:r>
+        <w:rPr>
+          <w:highlight w:val="yellow"/>
+        </w:rPr>
         <w:t xml:space="preserve">Tosi et al., 2021. Insulin-Mediated Substrate Use in Women </w:t>
       </w:r>
       <w:proofErr w:type="gramStart"/>
       <w:r>
+        <w:rPr>
+          <w:highlight w:val="yellow"/>
+        </w:rPr>
         <w:t>With</w:t>
       </w:r>
       <w:proofErr w:type="gramEnd"/>
       <w:r>
+        <w:rPr>
+          <w:highlight w:val="yellow"/>
+        </w:rPr>
         <w:t xml:space="preserve"> Different Phenotypes of PCOS: the Role of Androgens.</w:t>
       </w:r>
     </w:p>
@@ -75,24 +101,40 @@
         </w:numPr>
         <w:spacing w:after="0" w:line="360" w:lineRule="auto"/>
         <w:ind w:hanging="357"/>
-      </w:pPr>
-      <w:commentRangeStart w:id="2"/>
-      <w:r>
+        <w:rPr>
+          <w:highlight w:val="yellow"/>
+        </w:rPr>
+      </w:pPr>
+      <w:commentRangeStart w:id="3"/>
+      <w:r>
+        <w:rPr>
+          <w:highlight w:val="yellow"/>
+        </w:rPr>
         <w:t>REE (RMR) not actually reported</w:t>
       </w:r>
       <w:commentRangeEnd w:id="0"/>
       <w:r>
         <w:rPr>
           <w:rStyle w:val="CommentReference"/>
+          <w:highlight w:val="yellow"/>
         </w:rPr>
         <w:commentReference w:id="0"/>
       </w:r>
-      <w:commentRangeEnd w:id="2"/>
+      <w:commentRangeEnd w:id="1"/>
+      <w:commentRangeEnd w:id="3"/>
       <w:r>
         <w:rPr>
           <w:rStyle w:val="CommentReference"/>
-        </w:rPr>
-        <w:commentReference w:id="2"/>
+          <w:highlight w:val="yellow"/>
+        </w:rPr>
+        <w:commentReference w:id="1"/>
+      </w:r>
+      <w:r>
+        <w:rPr>
+          <w:rStyle w:val="CommentReference"/>
+          <w:highlight w:val="yellow"/>
+        </w:rPr>
+        <w:commentReference w:id="3"/>
       </w:r>
     </w:p>
     <w:p>
@@ -105,7 +147,7 @@
         <w:spacing w:after="0" w:line="360" w:lineRule="auto"/>
         <w:ind w:hanging="357"/>
       </w:pPr>
-      <w:commentRangeStart w:id="3"/>
+      <w:commentRangeStart w:id="4"/>
       <w:r>
         <w:t xml:space="preserve">Doh et al. 2016. The Relationship between Adiposity and Insulin Sensitivity in African Women Living with the </w:t>
       </w:r>
@@ -150,12 +192,12 @@
       <w:r>
         <w:t xml:space="preserve"> device used which only measures oxygen consumption</w:t>
       </w:r>
-      <w:commentRangeEnd w:id="3"/>
+      <w:commentRangeEnd w:id="4"/>
       <w:r>
         <w:rPr>
           <w:rStyle w:val="CommentReference"/>
         </w:rPr>
-        <w:commentReference w:id="3"/>
+        <w:commentReference w:id="4"/>
       </w:r>
     </w:p>
     <w:p>
@@ -182,32 +224,32 @@
         <w:spacing w:after="0" w:line="360" w:lineRule="auto"/>
         <w:ind w:hanging="357"/>
       </w:pPr>
-      <w:commentRangeStart w:id="4"/>
       <w:commentRangeStart w:id="5"/>
       <w:commentRangeStart w:id="6"/>
+      <w:commentRangeStart w:id="7"/>
       <w:r>
         <w:t>EE reported but may only be for 30 minutes. Also reported relative to body mass presumably.</w:t>
       </w:r>
-      <w:commentRangeEnd w:id="4"/>
+      <w:commentRangeEnd w:id="5"/>
       <w:r>
         <w:rPr>
           <w:rStyle w:val="CommentReference"/>
         </w:rPr>
-        <w:commentReference w:id="4"/>
-      </w:r>
-      <w:commentRangeEnd w:id="5"/>
+        <w:commentReference w:id="5"/>
+      </w:r>
+      <w:commentRangeEnd w:id="6"/>
       <w:r>
         <w:rPr>
           <w:rStyle w:val="CommentReference"/>
         </w:rPr>
-        <w:commentReference w:id="5"/>
-      </w:r>
-      <w:commentRangeEnd w:id="6"/>
+        <w:commentReference w:id="6"/>
+      </w:r>
+      <w:commentRangeEnd w:id="7"/>
       <w:r>
         <w:rPr>
           <w:rStyle w:val="CommentReference"/>
         </w:rPr>
-        <w:commentReference w:id="6"/>
+        <w:commentReference w:id="7"/>
       </w:r>
     </w:p>
     <w:p>
@@ -315,8 +357,8 @@
         </w:numPr>
         <w:spacing w:after="0" w:line="360" w:lineRule="auto"/>
       </w:pPr>
-      <w:commentRangeStart w:id="7"/>
       <w:commentRangeStart w:id="8"/>
+      <w:commentRangeStart w:id="9"/>
       <w:proofErr w:type="spellStart"/>
       <w:r>
         <w:t>Saltamavros</w:t>
@@ -552,19 +594,19 @@
       <w:r>
         <w:tab/>
       </w:r>
-      <w:commentRangeEnd w:id="7"/>
+      <w:commentRangeEnd w:id="8"/>
       <w:r>
         <w:rPr>
           <w:rStyle w:val="CommentReference"/>
         </w:rPr>
-        <w:commentReference w:id="7"/>
-      </w:r>
-      <w:commentRangeEnd w:id="8"/>
+        <w:commentReference w:id="8"/>
+      </w:r>
+      <w:commentRangeEnd w:id="9"/>
       <w:r>
         <w:rPr>
           <w:rStyle w:val="CommentReference"/>
         </w:rPr>
-        <w:commentReference w:id="8"/>
+        <w:commentReference w:id="9"/>
       </w:r>
     </w:p>
     <w:p>
@@ -669,7 +711,7 @@
 
 <file path=word/comments.xml><?xml version="1.0" encoding="utf-8"?>
 <w:comments xmlns:wpc="http://schemas.microsoft.com/office/word/2010/wordprocessingCanvas" xmlns:cx="http://schemas.microsoft.com/office/drawing/2014/chartex" xmlns:cx1="http://schemas.microsoft.com/office/drawing/2015/9/8/chartex" xmlns:cx2="http://schemas.microsoft.com/office/drawing/2015/10/21/chartex" xmlns:cx3="http://schemas.microsoft.com/office/drawing/2016/5/9/chartex" xmlns:cx4="http://schemas.microsoft.com/office/drawing/2016/5/10/chartex" xmlns:cx5="http://schemas.microsoft.com/office/drawing/2016/5/11/chartex" xmlns:cx6="http://schemas.microsoft.com/office/drawing/2016/5/12/chartex" xmlns:cx7="http://schemas.microsoft.com/office/drawing/2016/5/13/chartex" xmlns:cx8="http://schemas.microsoft.com/office/drawing/2016/5/14/chartex" xmlns:mc="http://schemas.openxmlformats.org/markup-compatibility/2006" xmlns:aink="http://schemas.microsoft.com/office/drawing/2016/ink" xmlns:am3d="http://schemas.microsoft.com/office/drawing/2017/model3d" xmlns:o="urn:schemas-microsoft-com:office:office" xmlns:oel="http://schemas.microsoft.com/office/2019/extlst" xmlns:r="http://schemas.openxmlformats.org/officeDocument/2006/relationships" xmlns:m="http://schemas.openxmlformats.org/officeDocument/2006/math" xmlns:v="urn:schemas-microsoft-com:vml" xmlns:wp14="http://schemas.microsoft.com/office/word/2010/wordprocessingDrawing" xmlns:wp="http://schemas.openxmlformats.org/drawingml/2006/wordprocessingDrawing" xmlns:w10="urn:schemas-microsoft-com:office:word" xmlns:w="http://schemas.openxmlformats.org/wordprocessingml/2006/main" xmlns:w14="http://schemas.microsoft.com/office/word/2010/wordml" xmlns:w15="http://schemas.microsoft.com/office/word/2012/wordml" xmlns:w16cex="http://schemas.microsoft.com/office/word/2018/wordml/cex" xmlns:w16cid="http://schemas.microsoft.com/office/word/2016/wordml/cid" xmlns:w16="http://schemas.microsoft.com/office/word/2018/wordml" xmlns:w16du="http://schemas.microsoft.com/office/word/2023/wordml/word16du" xmlns:w16sdtdh="http://schemas.microsoft.com/office/word/2020/wordml/sdtdatahash" xmlns:w16sdtfl="http://schemas.microsoft.com/office/word/2024/wordml/sdtformatlock" xmlns:w16se="http://schemas.microsoft.com/office/word/2015/wordml/symex" xmlns:wpg="http://schemas.microsoft.com/office/word/2010/wordprocessingGroup" xmlns:wpi="http://schemas.microsoft.com/office/word/2010/wordprocessingInk" xmlns:wne="http://schemas.microsoft.com/office/word/2006/wordml" xmlns:wps="http://schemas.microsoft.com/office/word/2010/wordprocessingShape" mc:Ignorable="w14 w15 w16se w16cid w16 w16cex w16sdtdh w16sdtfl w16du wp14">
-  <w:comment w:id="1" w:author="James Steele" w:date="2025-10-01T12:08:00Z" w:initials="JS">
+  <w:comment w:id="2" w:author="James Steele" w:date="2025-10-01T12:08:00Z" w:initials="JS">
     <w:p>
       <w:pPr>
         <w:pStyle w:val="CommentText"/>
@@ -723,7 +765,7 @@
       </w:r>
     </w:p>
   </w:comment>
-  <w:comment w:id="2" w:author="James Steele" w:date="2025-10-01T12:08:00Z" w:initials="JS">
+  <w:comment w:id="1" w:author="James Steele" w:date="2025-10-13T15:08:00Z" w:initials="JS">
     <w:p>
       <w:pPr>
         <w:pStyle w:val="CommentText"/>
@@ -735,11 +777,27 @@
         <w:annotationRef/>
       </w:r>
       <w:r>
+        <w:t>Confirmed it is.</w:t>
+      </w:r>
+    </w:p>
+  </w:comment>
+  <w:comment w:id="3" w:author="James Steele" w:date="2025-10-01T12:08:00Z" w:initials="JS">
+    <w:p>
+      <w:pPr>
+        <w:pStyle w:val="CommentText"/>
+      </w:pPr>
+      <w:r>
+        <w:rPr>
+          <w:rStyle w:val="CommentReference"/>
+        </w:rPr>
+        <w:annotationRef/>
+      </w:r>
+      <w:r>
         <w:t>Also if different study need to ask about whether they have the actual data for this.</w:t>
       </w:r>
     </w:p>
   </w:comment>
-  <w:comment w:id="3" w:author="James Steele" w:date="2025-10-01T12:24:00Z" w:initials="JS">
+  <w:comment w:id="4" w:author="James Steele" w:date="2025-10-01T12:24:00Z" w:initials="JS">
     <w:p>
       <w:pPr>
         <w:pStyle w:val="CommentText"/>
@@ -763,7 +821,7 @@
       </w:hyperlink>
     </w:p>
   </w:comment>
-  <w:comment w:id="4" w:author="James Steele" w:date="2025-10-01T15:26:00Z" w:initials="JS">
+  <w:comment w:id="5" w:author="James Steele" w:date="2025-10-01T15:26:00Z" w:initials="JS">
     <w:p>
       <w:pPr>
         <w:pStyle w:val="CommentText"/>
@@ -801,7 +859,7 @@
       </w:r>
     </w:p>
   </w:comment>
-  <w:comment w:id="5" w:author="James Steele" w:date="2025-10-01T16:53:00Z" w:initials="JS">
+  <w:comment w:id="6" w:author="James Steele" w:date="2025-10-01T16:53:00Z" w:initials="JS">
     <w:p>
       <w:pPr>
         <w:pStyle w:val="CommentText"/>
@@ -817,7 +875,7 @@
       </w:r>
     </w:p>
   </w:comment>
-  <w:comment w:id="6" w:author="James Steele" w:date="2025-10-02T14:58:00Z" w:initials="JS">
+  <w:comment w:id="7" w:author="James Steele" w:date="2025-10-02T14:58:00Z" w:initials="JS">
     <w:p>
       <w:pPr>
         <w:pStyle w:val="CommentText"/>
@@ -833,7 +891,7 @@
       </w:r>
     </w:p>
   </w:comment>
-  <w:comment w:id="7" w:author="James Steele" w:date="2025-10-01T16:49:00Z" w:initials="JS">
+  <w:comment w:id="8" w:author="James Steele" w:date="2025-10-01T16:49:00Z" w:initials="JS">
     <w:p>
       <w:pPr>
         <w:pStyle w:val="CommentText"/>
@@ -849,7 +907,7 @@
       </w:r>
     </w:p>
   </w:comment>
-  <w:comment w:id="8" w:author="James Steele" w:date="2025-10-02T14:59:00Z" w:initials="JS">
+  <w:comment w:id="9" w:author="James Steele" w:date="2025-10-02T14:59:00Z" w:initials="JS">
     <w:p>
       <w:pPr>
         <w:pStyle w:val="CommentText"/>
@@ -872,6 +930,7 @@
 <w15:commentsEx xmlns:wpc="http://schemas.microsoft.com/office/word/2010/wordprocessingCanvas" xmlns:cx="http://schemas.microsoft.com/office/drawing/2014/chartex" xmlns:cx1="http://schemas.microsoft.com/office/drawing/2015/9/8/chartex" xmlns:cx2="http://schemas.microsoft.com/office/drawing/2015/10/21/chartex" xmlns:cx3="http://schemas.microsoft.com/office/drawing/2016/5/9/chartex" xmlns:cx4="http://schemas.microsoft.com/office/drawing/2016/5/10/chartex" xmlns:cx5="http://schemas.microsoft.com/office/drawing/2016/5/11/chartex" xmlns:cx6="http://schemas.microsoft.com/office/drawing/2016/5/12/chartex" xmlns:cx7="http://schemas.microsoft.com/office/drawing/2016/5/13/chartex" xmlns:cx8="http://schemas.microsoft.com/office/drawing/2016/5/14/chartex" xmlns:mc="http://schemas.openxmlformats.org/markup-compatibility/2006" xmlns:aink="http://schemas.microsoft.com/office/drawing/2016/ink" xmlns:am3d="http://schemas.microsoft.com/office/drawing/2017/model3d" xmlns:o="urn:schemas-microsoft-com:office:office" xmlns:oel="http://schemas.microsoft.com/office/2019/extlst" xmlns:r="http://schemas.openxmlformats.org/officeDocument/2006/relationships" xmlns:m="http://schemas.openxmlformats.org/officeDocument/2006/math" xmlns:v="urn:schemas-microsoft-com:vml" xmlns:wp14="http://schemas.microsoft.com/office/word/2010/wordprocessingDrawing" xmlns:wp="http://schemas.openxmlformats.org/drawingml/2006/wordprocessingDrawing" xmlns:w10="urn:schemas-microsoft-com:office:word" xmlns:w="http://schemas.openxmlformats.org/wordprocessingml/2006/main" xmlns:w14="http://schemas.microsoft.com/office/word/2010/wordml" xmlns:w15="http://schemas.microsoft.com/office/word/2012/wordml" xmlns:w16cex="http://schemas.microsoft.com/office/word/2018/wordml/cex" xmlns:w16cid="http://schemas.microsoft.com/office/word/2016/wordml/cid" xmlns:w16="http://schemas.microsoft.com/office/word/2018/wordml" xmlns:w16du="http://schemas.microsoft.com/office/word/2023/wordml/word16du" xmlns:w16sdtdh="http://schemas.microsoft.com/office/word/2020/wordml/sdtdatahash" xmlns:w16sdtfl="http://schemas.microsoft.com/office/word/2024/wordml/sdtformatlock" xmlns:w16se="http://schemas.microsoft.com/office/word/2015/wordml/symex" xmlns:wpg="http://schemas.microsoft.com/office/word/2010/wordprocessingGroup" xmlns:wpi="http://schemas.microsoft.com/office/word/2010/wordprocessingInk" xmlns:wne="http://schemas.microsoft.com/office/word/2006/wordml" xmlns:wps="http://schemas.microsoft.com/office/word/2010/wordprocessingShape" mc:Ignorable="w14 w15 w16se w16cid w16 w16cex w16sdtdh w16sdtfl w16du wp14">
   <w15:commentEx w15:paraId="28BF1E6A" w15:done="0"/>
   <w15:commentEx w15:paraId="1317BFFC" w15:done="0"/>
+  <w15:commentEx w15:paraId="22998077" w15:paraIdParent="1317BFFC" w15:done="0"/>
   <w15:commentEx w15:paraId="79164520" w15:done="0"/>
   <w15:commentEx w15:paraId="3E2B3E56" w15:done="0"/>
   <w15:commentEx w15:paraId="082C1A51" w15:done="0"/>
@@ -886,6 +945,7 @@
 <w16cex:commentsExtensible xmlns:wpc="http://schemas.microsoft.com/office/word/2010/wordprocessingCanvas" xmlns:cx="http://schemas.microsoft.com/office/drawing/2014/chartex" xmlns:cx1="http://schemas.microsoft.com/office/drawing/2015/9/8/chartex" xmlns:cx2="http://schemas.microsoft.com/office/drawing/2015/10/21/chartex" xmlns:cx3="http://schemas.microsoft.com/office/drawing/2016/5/9/chartex" xmlns:cx4="http://schemas.microsoft.com/office/drawing/2016/5/10/chartex" xmlns:cx5="http://schemas.microsoft.com/office/drawing/2016/5/11/chartex" xmlns:cx6="http://schemas.microsoft.com/office/drawing/2016/5/12/chartex" xmlns:cx7="http://schemas.microsoft.com/office/drawing/2016/5/13/chartex" xmlns:cx8="http://schemas.microsoft.com/office/drawing/2016/5/14/chartex" xmlns:cr="http://schemas.microsoft.com/office/comments/2020/reactions" xmlns:mc="http://schemas.openxmlformats.org/markup-compatibility/2006" xmlns:aink="http://schemas.microsoft.com/office/drawing/2016/ink" xmlns:am3d="http://schemas.microsoft.com/office/drawing/2017/model3d" xmlns:o="urn:schemas-microsoft-com:office:office" xmlns:oel="http://schemas.microsoft.com/office/2019/extlst" xmlns:r="http://schemas.openxmlformats.org/officeDocument/2006/relationships" xmlns:m="http://schemas.openxmlformats.org/officeDocument/2006/math" xmlns:v="urn:schemas-microsoft-com:vml" xmlns:wp14="http://schemas.microsoft.com/office/word/2010/wordprocessingDrawing" xmlns:wp="http://schemas.openxmlformats.org/drawingml/2006/wordprocessingDrawing" xmlns:w10="urn:schemas-microsoft-com:office:word" xmlns:w="http://schemas.openxmlformats.org/wordprocessingml/2006/main" xmlns:w14="http://schemas.microsoft.com/office/word/2010/wordml" xmlns:w15="http://schemas.microsoft.com/office/word/2012/wordml" xmlns:w16cex="http://schemas.microsoft.com/office/word/2018/wordml/cex" xmlns:w16cid="http://schemas.microsoft.com/office/word/2016/wordml/cid" xmlns:w16="http://schemas.microsoft.com/office/word/2018/wordml" xmlns:w16du="http://schemas.microsoft.com/office/word/2023/wordml/word16du" xmlns:w16sdtdh="http://schemas.microsoft.com/office/word/2020/wordml/sdtdatahash" xmlns:w16sdtfl="http://schemas.microsoft.com/office/word/2024/wordml/sdtformatlock" xmlns:w16se="http://schemas.microsoft.com/office/word/2015/wordml/symex" xmlns:wpg="http://schemas.microsoft.com/office/word/2010/wordprocessingGroup" xmlns:wpi="http://schemas.microsoft.com/office/word/2010/wordprocessingInk" xmlns:wne="http://schemas.microsoft.com/office/word/2006/wordml" xmlns:wps="http://schemas.microsoft.com/office/word/2010/wordprocessingShape" mc:Ignorable="w14 w15 w16se w16cid w16 w16cex w16sdtdh w16sdtfl cr w16du wp14">
   <w16cex:commentExtensible w16cex:durableId="128F5C0B" w16cex:dateUtc="2025-10-01T11:08:00Z"/>
   <w16cex:commentExtensible w16cex:durableId="52AA282F" w16cex:dateUtc="2025-10-01T11:07:00Z"/>
+  <w16cex:commentExtensible w16cex:durableId="745A7C30" w16cex:dateUtc="2025-10-13T14:08:00Z"/>
   <w16cex:commentExtensible w16cex:durableId="613950C1" w16cex:dateUtc="2025-10-01T11:08:00Z"/>
   <w16cex:commentExtensible w16cex:durableId="25C04FE1" w16cex:dateUtc="2025-10-01T11:24:00Z"/>
   <w16cex:commentExtensible w16cex:durableId="2B4EADAF" w16cex:dateUtc="2025-10-01T14:26:00Z"/>
@@ -900,6 +960,7 @@
 <w16cid:commentsIds xmlns:wpc="http://schemas.microsoft.com/office/word/2010/wordprocessingCanvas" xmlns:cx="http://schemas.microsoft.com/office/drawing/2014/chartex" xmlns:cx1="http://schemas.microsoft.com/office/drawing/2015/9/8/chartex" xmlns:cx2="http://schemas.microsoft.com/office/drawing/2015/10/21/chartex" xmlns:cx3="http://schemas.microsoft.com/office/drawing/2016/5/9/chartex" xmlns:cx4="http://schemas.microsoft.com/office/drawing/2016/5/10/chartex" xmlns:cx5="http://schemas.microsoft.com/office/drawing/2016/5/11/chartex" xmlns:cx6="http://schemas.microsoft.com/office/drawing/2016/5/12/chartex" xmlns:cx7="http://schemas.microsoft.com/office/drawing/2016/5/13/chartex" xmlns:cx8="http://schemas.microsoft.com/office/drawing/2016/5/14/chartex" xmlns:mc="http://schemas.openxmlformats.org/markup-compatibility/2006" xmlns:aink="http://schemas.microsoft.com/office/drawing/2016/ink" xmlns:am3d="http://schemas.microsoft.com/office/drawing/2017/model3d" xmlns:o="urn:schemas-microsoft-com:office:office" xmlns:oel="http://schemas.microsoft.com/office/2019/extlst" xmlns:r="http://schemas.openxmlformats.org/officeDocument/2006/relationships" xmlns:m="http://schemas.openxmlformats.org/officeDocument/2006/math" xmlns:v="urn:schemas-microsoft-com:vml" xmlns:wp14="http://schemas.microsoft.com/office/word/2010/wordprocessingDrawing" xmlns:wp="http://schemas.openxmlformats.org/drawingml/2006/wordprocessingDrawing" xmlns:w10="urn:schemas-microsoft-com:office:word" xmlns:w="http://schemas.openxmlformats.org/wordprocessingml/2006/main" xmlns:w14="http://schemas.microsoft.com/office/word/2010/wordml" xmlns:w15="http://schemas.microsoft.com/office/word/2012/wordml" xmlns:w16cex="http://schemas.microsoft.com/office/word/2018/wordml/cex" xmlns:w16cid="http://schemas.microsoft.com/office/word/2016/wordml/cid" xmlns:w16="http://schemas.microsoft.com/office/word/2018/wordml" xmlns:w16du="http://schemas.microsoft.com/office/word/2023/wordml/word16du" xmlns:w16sdtdh="http://schemas.microsoft.com/office/word/2020/wordml/sdtdatahash" xmlns:w16sdtfl="http://schemas.microsoft.com/office/word/2024/wordml/sdtformatlock" xmlns:w16se="http://schemas.microsoft.com/office/word/2015/wordml/symex" xmlns:wpg="http://schemas.microsoft.com/office/word/2010/wordprocessingGroup" xmlns:wpi="http://schemas.microsoft.com/office/word/2010/wordprocessingInk" xmlns:wne="http://schemas.microsoft.com/office/word/2006/wordml" xmlns:wps="http://schemas.microsoft.com/office/word/2010/wordprocessingShape" mc:Ignorable="w14 w15 w16se w16cid w16 w16cex w16sdtdh w16sdtfl w16du wp14">
   <w16cid:commentId w16cid:paraId="28BF1E6A" w16cid:durableId="128F5C0B"/>
   <w16cid:commentId w16cid:paraId="1317BFFC" w16cid:durableId="52AA282F"/>
+  <w16cid:commentId w16cid:paraId="22998077" w16cid:durableId="745A7C30"/>
   <w16cid:commentId w16cid:paraId="79164520" w16cid:durableId="613950C1"/>
   <w16cid:commentId w16cid:paraId="3E2B3E56" w16cid:durableId="25C04FE1"/>
   <w16cid:commentId w16cid:paraId="082C1A51" w16cid:durableId="2B4EADAF"/>

</xml_diff>

<commit_message>
Doubled checked data extraction, also extracted everything exactly as reported
</commit_message>
<xml_diff>
--- a/data/Extraction notes.docx
+++ b/data/Extraction notes.docx
@@ -618,11 +618,27 @@
       <w:pPr>
         <w:spacing w:after="0" w:line="360" w:lineRule="auto"/>
       </w:pPr>
+      <w:commentRangeStart w:id="10"/>
+      <w:commentRangeStart w:id="11"/>
       <w:r>
         <w:t>Check if Graff studies are same sample/population</w:t>
       </w:r>
       <w:r>
         <w:tab/>
+      </w:r>
+      <w:commentRangeEnd w:id="10"/>
+      <w:r>
+        <w:rPr>
+          <w:rStyle w:val="CommentReference"/>
+        </w:rPr>
+        <w:commentReference w:id="10"/>
+      </w:r>
+      <w:commentRangeEnd w:id="11"/>
+      <w:r>
+        <w:rPr>
+          <w:rStyle w:val="CommentReference"/>
+        </w:rPr>
+        <w:commentReference w:id="11"/>
       </w:r>
     </w:p>
     <w:p>
@@ -920,6 +936,47 @@
       </w:r>
       <w:r>
         <w:t>Confirmed separate samples, but still waiting to hear about other issues.</w:t>
+      </w:r>
+    </w:p>
+  </w:comment>
+  <w:comment w:id="10" w:author="James Steele" w:date="2025-10-21T14:31:00Z" w:initials="JS">
+    <w:p>
+      <w:pPr>
+        <w:pStyle w:val="CommentText"/>
+      </w:pPr>
+      <w:r>
+        <w:rPr>
+          <w:rStyle w:val="CommentReference"/>
+        </w:rPr>
+        <w:annotationRef/>
+      </w:r>
+      <w:r>
+        <w:t>Have emailed senior author for clarification.</w:t>
+      </w:r>
+    </w:p>
+  </w:comment>
+  <w:comment w:id="11" w:author="James Steele" w:date="2025-10-21T14:31:00Z" w:initials="JS">
+    <w:p>
+      <w:pPr>
+        <w:pStyle w:val="CommentText"/>
+      </w:pPr>
+      <w:r>
+        <w:rPr>
+          <w:rStyle w:val="CommentReference"/>
+        </w:rPr>
+        <w:annotationRef/>
+      </w:r>
+      <w:r>
+        <w:t>OOO until 4</w:t>
+      </w:r>
+      <w:r>
+        <w:rPr>
+          <w:vertAlign w:val="superscript"/>
+        </w:rPr>
+        <w:t>th</w:t>
+      </w:r>
+      <w:r>
+        <w:t xml:space="preserve"> November.</w:t>
       </w:r>
     </w:p>
   </w:comment>
@@ -938,6 +995,8 @@
   <w15:commentEx w15:paraId="1B7EC880" w15:paraIdParent="082C1A51" w15:done="0"/>
   <w15:commentEx w15:paraId="553C4821" w15:done="0"/>
   <w15:commentEx w15:paraId="5F93D2D6" w15:paraIdParent="553C4821" w15:done="0"/>
+  <w15:commentEx w15:paraId="03A73AA7" w15:done="0"/>
+  <w15:commentEx w15:paraId="2E9C9590" w15:paraIdParent="03A73AA7" w15:done="0"/>
 </w15:commentsEx>
 </file>
 
@@ -953,6 +1012,8 @@
   <w16cex:commentExtensible w16cex:durableId="2BAA64CD" w16cex:dateUtc="2025-10-02T13:58:00Z"/>
   <w16cex:commentExtensible w16cex:durableId="5E7C962E" w16cex:dateUtc="2025-10-01T15:49:00Z"/>
   <w16cex:commentExtensible w16cex:durableId="65663C4D" w16cex:dateUtc="2025-10-02T13:59:00Z"/>
+  <w16cex:commentExtensible w16cex:durableId="6C8C7A1F" w16cex:dateUtc="2025-10-21T13:31:00Z"/>
+  <w16cex:commentExtensible w16cex:durableId="177FD7BF" w16cex:dateUtc="2025-10-21T13:31:00Z"/>
 </w16cex:commentsExtensible>
 </file>
 
@@ -968,6 +1029,8 @@
   <w16cid:commentId w16cid:paraId="1B7EC880" w16cid:durableId="2BAA64CD"/>
   <w16cid:commentId w16cid:paraId="553C4821" w16cid:durableId="5E7C962E"/>
   <w16cid:commentId w16cid:paraId="5F93D2D6" w16cid:durableId="65663C4D"/>
+  <w16cid:commentId w16cid:paraId="03A73AA7" w16cid:durableId="6C8C7A1F"/>
+  <w16cid:commentId w16cid:paraId="2E9C9590" w16cid:durableId="177FD7BF"/>
 </w16cid:commentsIds>
 </file>
 

</xml_diff>